<commit_message>
token transfer same account 221025_1229
</commit_message>
<xml_diff>
--- a/Evangelion AgentPay PRD.docx
+++ b/Evangelion AgentPay PRD.docx
@@ -532,7 +532,15 @@
           </w:tcPr>
           <w:p>
             <w:r>
-              <w:t>- A web-based chat interface for user input. - The AI agent must parse natural language to identify intent (send), amount, currency (stablecoin), and recipient address. - The agent must provide a confirmation prompt before executing (e.g., "You want to send 100 PYUSD to 0.0.XXXX. Confirm?").</w:t>
+              <w:t>- A web-based chat interface for user input. - The AI agent must parse natural language to identify intent (send), amount, currency (stablecoin), and recipient address. - The agent must provide a confirmation prompt before executing (e.g., "You want to send 100 PYUSD to 0.</w:t>
+            </w:r>
+            <w:proofErr w:type="gramStart"/>
+            <w:r>
+              <w:t>0.XXXX</w:t>
+            </w:r>
+            <w:proofErr w:type="gramEnd"/>
+            <w:r>
+              <w:t>. Confirm?").</w:t>
             </w:r>
           </w:p>
         </w:tc>
@@ -1209,7 +1217,15 @@
         </w:numPr>
       </w:pPr>
       <w:r>
-        <w:t>Initialize a package.json for the backend and install initial dependencies (express, dotenv, @hashgraph/sdk).</w:t>
+        <w:t xml:space="preserve">Initialize a </w:t>
+      </w:r>
+      <w:proofErr w:type="gramStart"/>
+      <w:r>
+        <w:t>package.json</w:t>
+      </w:r>
+      <w:proofErr w:type="gramEnd"/>
+      <w:r>
+        <w:t xml:space="preserve"> for the backend and install initial dependencies (express, dotenv, @hashgraph/sdk).</w:t>
       </w:r>
     </w:p>
     <w:p>
@@ -1417,7 +1433,15 @@
         </w:numPr>
       </w:pPr>
       <w:r>
-        <w:t>Write a function transferTokens(senderId, senderKey, receiverId, tokenId, amount) that:</w:t>
+        <w:t xml:space="preserve">Write a function </w:t>
+      </w:r>
+      <w:proofErr w:type="gramStart"/>
+      <w:r>
+        <w:t>transferTokens(</w:t>
+      </w:r>
+      <w:proofErr w:type="gramEnd"/>
+      <w:r>
+        <w:t>senderId, senderKey, receiverId, tokenId, amount) that:</w:t>
       </w:r>
     </w:p>
     <w:p>
@@ -1440,13 +1464,15 @@
       </w:pPr>
       <w:r>
         <w:lastRenderedPageBreak/>
-        <w:t>Uses TransferTransaction() to construct the HTS token transfer.</w:t>
-      </w:r>
-      <w:r>
-        <w:rPr>
-          <w:vertAlign w:val="superscript"/>
-        </w:rPr>
-        <w:t>4</w:t>
+        <w:t xml:space="preserve">Uses </w:t>
+      </w:r>
+      <w:proofErr w:type="gramStart"/>
+      <w:r>
+        <w:t>TransferTransaction(</w:t>
+      </w:r>
+      <w:proofErr w:type="gramEnd"/>
+      <w:r>
+        <w:t>) to construct the HTS token transfer.</w:t>
       </w:r>
     </w:p>
     <w:p>
@@ -1458,12 +1484,6 @@
       </w:pPr>
       <w:r>
         <w:t>Signs the transaction with the sender's private key.</w:t>
-      </w:r>
-      <w:r>
-        <w:rPr>
-          <w:vertAlign w:val="superscript"/>
-        </w:rPr>
-        <w:t>9</w:t>
       </w:r>
     </w:p>
     <w:p>

</xml_diff>

<commit_message>
agent tools first 221025_2238
</commit_message>
<xml_diff>
--- a/Evangelion AgentPay PRD.docx
+++ b/Evangelion AgentPay PRD.docx
@@ -532,15 +532,7 @@
           </w:tcPr>
           <w:p>
             <w:r>
-              <w:t>- A web-based chat interface for user input. - The AI agent must parse natural language to identify intent (send), amount, currency (stablecoin), and recipient address. - The agent must provide a confirmation prompt before executing (e.g., "You want to send 100 PYUSD to 0.</w:t>
-            </w:r>
-            <w:proofErr w:type="gramStart"/>
-            <w:r>
-              <w:t>0.XXXX</w:t>
-            </w:r>
-            <w:proofErr w:type="gramEnd"/>
-            <w:r>
-              <w:t>. Confirm?").</w:t>
+              <w:t>- A web-based chat interface for user input. - The AI agent must parse natural language to identify intent (send), amount, currency (stablecoin), and recipient address. - The agent must provide a confirmation prompt before executing (e.g., "You want to send 100 PYUSD to 0.0.XXXX. Confirm?").</w:t>
             </w:r>
           </w:p>
         </w:tc>
@@ -1217,15 +1209,7 @@
         </w:numPr>
       </w:pPr>
       <w:r>
-        <w:t xml:space="preserve">Initialize a </w:t>
-      </w:r>
-      <w:proofErr w:type="gramStart"/>
-      <w:r>
-        <w:t>package.json</w:t>
-      </w:r>
-      <w:proofErr w:type="gramEnd"/>
-      <w:r>
-        <w:t xml:space="preserve"> for the backend and install initial dependencies (express, dotenv, @hashgraph/sdk).</w:t>
+        <w:t>Initialize a package.json for the backend and install initial dependencies (express, dotenv, @hashgraph/sdk).</w:t>
       </w:r>
     </w:p>
     <w:p>
@@ -1433,15 +1417,7 @@
         </w:numPr>
       </w:pPr>
       <w:r>
-        <w:t xml:space="preserve">Write a function </w:t>
-      </w:r>
-      <w:proofErr w:type="gramStart"/>
-      <w:r>
-        <w:t>transferTokens(</w:t>
-      </w:r>
-      <w:proofErr w:type="gramEnd"/>
-      <w:r>
-        <w:t>senderId, senderKey, receiverId, tokenId, amount) that:</w:t>
+        <w:t>Write a function transferTokens(senderId, senderKey, receiverId, tokenId, amount) that:</w:t>
       </w:r>
     </w:p>
     <w:p>
@@ -1464,15 +1440,7 @@
       </w:pPr>
       <w:r>
         <w:lastRenderedPageBreak/>
-        <w:t xml:space="preserve">Uses </w:t>
-      </w:r>
-      <w:proofErr w:type="gramStart"/>
-      <w:r>
-        <w:t>TransferTransaction(</w:t>
-      </w:r>
-      <w:proofErr w:type="gramEnd"/>
-      <w:r>
-        <w:t>) to construct the HTS token transfer.</w:t>
+        <w:t>Uses TransferTransaction() to construct the HTS token transfer.</w:t>
       </w:r>
     </w:p>
     <w:p>
@@ -1651,12 +1619,6 @@
       <w:r>
         <w:t>Install LangChain and the Hedera Agent Kit (hedera-agent-kit, @langchain/openai, etc.) in the backend.</w:t>
       </w:r>
-      <w:r>
-        <w:rPr>
-          <w:vertAlign w:val="superscript"/>
-        </w:rPr>
-        <w:t>10</w:t>
-      </w:r>
     </w:p>
     <w:p>
       <w:pPr>
@@ -1693,12 +1655,6 @@
       </w:pPr>
       <w:r>
         <w:t>Using the Hedera Agent Kit documentation, create a "tool" for the agent that wraps the transferTokens function created on Day 2.</w:t>
-      </w:r>
-      <w:r>
-        <w:rPr>
-          <w:vertAlign w:val="superscript"/>
-        </w:rPr>
-        <w:t>5</w:t>
       </w:r>
     </w:p>
     <w:p>

</xml_diff>